<commit_message>
Git Tags notes completed
</commit_message>
<xml_diff>
--- a/12. Git Tags.docx
+++ b/12. Git Tags.docx
@@ -1,6 +1,6 @@
 
 <file path=word/document.xml><?xml version="1.0" encoding="utf-8"?>
-<w:document xmlns:wpc="http://schemas.microsoft.com/office/word/2010/wordprocessingCanvas" xmlns:cx="http://schemas.microsoft.com/office/drawing/2014/chartex" xmlns:mc="http://schemas.openxmlformats.org/markup-compatibility/2006" xmlns:o="urn:schemas-microsoft-com:office:office" xmlns:r="http://schemas.openxmlformats.org/officeDocument/2006/relationships" xmlns:m="http://schemas.openxmlformats.org/officeDocument/2006/math" xmlns:v="urn:schemas-microsoft-com:vml" xmlns:wp14="http://schemas.microsoft.com/office/word/2010/wordprocessingDrawing" xmlns:wp="http://schemas.openxmlformats.org/drawingml/2006/wordprocessingDrawing" xmlns:w10="urn:schemas-microsoft-com:office:word" xmlns:w="http://schemas.openxmlformats.org/wordprocessingml/2006/main" xmlns:w14="http://schemas.microsoft.com/office/word/2010/wordml" xmlns:w15="http://schemas.microsoft.com/office/word/2012/wordml" xmlns:w16se="http://schemas.microsoft.com/office/word/2015/wordml/symex" xmlns:wpg="http://schemas.microsoft.com/office/word/2010/wordprocessingGroup" xmlns:wpi="http://schemas.microsoft.com/office/word/2010/wordprocessingInk" xmlns:wne="http://schemas.microsoft.com/office/word/2006/wordml" xmlns:wps="http://schemas.microsoft.com/office/word/2010/wordprocessingShape" mc:Ignorable="w14 w15 w16se wp14">
+<w:document xmlns:wpc="http://schemas.microsoft.com/office/word/2010/wordprocessingCanvas" xmlns:cx="http://schemas.microsoft.com/office/drawing/2014/chartex" xmlns:cx1="http://schemas.microsoft.com/office/drawing/2015/9/8/chartex" xmlns:cx2="http://schemas.microsoft.com/office/drawing/2015/10/21/chartex" xmlns:cx3="http://schemas.microsoft.com/office/drawing/2016/5/9/chartex" xmlns:cx4="http://schemas.microsoft.com/office/drawing/2016/5/10/chartex" xmlns:cx5="http://schemas.microsoft.com/office/drawing/2016/5/11/chartex" xmlns:cx6="http://schemas.microsoft.com/office/drawing/2016/5/12/chartex" xmlns:cx7="http://schemas.microsoft.com/office/drawing/2016/5/13/chartex" xmlns:cx8="http://schemas.microsoft.com/office/drawing/2016/5/14/chartex" xmlns:mc="http://schemas.openxmlformats.org/markup-compatibility/2006" xmlns:aink="http://schemas.microsoft.com/office/drawing/2016/ink" xmlns:am3d="http://schemas.microsoft.com/office/drawing/2017/model3d" xmlns:o="urn:schemas-microsoft-com:office:office" xmlns:r="http://schemas.openxmlformats.org/officeDocument/2006/relationships" xmlns:m="http://schemas.openxmlformats.org/officeDocument/2006/math" xmlns:v="urn:schemas-microsoft-com:vml" xmlns:wp14="http://schemas.microsoft.com/office/word/2010/wordprocessingDrawing" xmlns:wp="http://schemas.openxmlformats.org/drawingml/2006/wordprocessingDrawing" xmlns:w10="urn:schemas-microsoft-com:office:word" xmlns:w="http://schemas.openxmlformats.org/wordprocessingml/2006/main" xmlns:w14="http://schemas.microsoft.com/office/word/2010/wordml" xmlns:w15="http://schemas.microsoft.com/office/word/2012/wordml" xmlns:w16cex="http://schemas.microsoft.com/office/word/2018/wordml/cex" xmlns:w16cid="http://schemas.microsoft.com/office/word/2016/wordml/cid" xmlns:w16="http://schemas.microsoft.com/office/word/2018/wordml" xmlns:w16se="http://schemas.microsoft.com/office/word/2015/wordml/symex" xmlns:wpg="http://schemas.microsoft.com/office/word/2010/wordprocessingGroup" xmlns:wpi="http://schemas.microsoft.com/office/word/2010/wordprocessingInk" xmlns:wne="http://schemas.microsoft.com/office/word/2006/wordml" xmlns:wps="http://schemas.microsoft.com/office/word/2010/wordprocessingShape" mc:Ignorable="w14 w15 w16se w16cid w16 w16cex wp14">
   <w:body>
     <w:p>
       <w:pPr>
@@ -49,7 +49,87 @@
           <w:sz w:val="40"/>
           <w:szCs w:val="40"/>
         </w:rPr>
-        <w:t>Hum commits ko label kr skty hein git tags ki madad se.</w:t>
+        <w:t xml:space="preserve">Hum commits ko label </w:t>
+      </w:r>
+      <w:proofErr w:type="spellStart"/>
+      <w:r>
+        <w:rPr>
+          <w:sz w:val="40"/>
+          <w:szCs w:val="40"/>
+        </w:rPr>
+        <w:t>kr</w:t>
+      </w:r>
+      <w:proofErr w:type="spellEnd"/>
+      <w:r>
+        <w:rPr>
+          <w:sz w:val="40"/>
+          <w:szCs w:val="40"/>
+        </w:rPr>
+        <w:t xml:space="preserve"> </w:t>
+      </w:r>
+      <w:proofErr w:type="spellStart"/>
+      <w:r>
+        <w:rPr>
+          <w:sz w:val="40"/>
+          <w:szCs w:val="40"/>
+        </w:rPr>
+        <w:t>skty</w:t>
+      </w:r>
+      <w:proofErr w:type="spellEnd"/>
+      <w:r>
+        <w:rPr>
+          <w:sz w:val="40"/>
+          <w:szCs w:val="40"/>
+        </w:rPr>
+        <w:t xml:space="preserve"> </w:t>
+      </w:r>
+      <w:proofErr w:type="spellStart"/>
+      <w:r>
+        <w:rPr>
+          <w:sz w:val="40"/>
+          <w:szCs w:val="40"/>
+        </w:rPr>
+        <w:t>hein</w:t>
+      </w:r>
+      <w:proofErr w:type="spellEnd"/>
+      <w:r>
+        <w:rPr>
+          <w:sz w:val="40"/>
+          <w:szCs w:val="40"/>
+        </w:rPr>
+        <w:t xml:space="preserve"> git tags </w:t>
+      </w:r>
+      <w:proofErr w:type="spellStart"/>
+      <w:r>
+        <w:rPr>
+          <w:sz w:val="40"/>
+          <w:szCs w:val="40"/>
+        </w:rPr>
+        <w:t>ki</w:t>
+      </w:r>
+      <w:proofErr w:type="spellEnd"/>
+      <w:r>
+        <w:rPr>
+          <w:sz w:val="40"/>
+          <w:szCs w:val="40"/>
+        </w:rPr>
+        <w:t xml:space="preserve"> </w:t>
+      </w:r>
+      <w:proofErr w:type="spellStart"/>
+      <w:r>
+        <w:rPr>
+          <w:sz w:val="40"/>
+          <w:szCs w:val="40"/>
+        </w:rPr>
+        <w:t>madad</w:t>
+      </w:r>
+      <w:proofErr w:type="spellEnd"/>
+      <w:r>
+        <w:rPr>
+          <w:sz w:val="40"/>
+          <w:szCs w:val="40"/>
+        </w:rPr>
+        <w:t xml:space="preserve"> se.</w:t>
       </w:r>
     </w:p>
     <w:p>
@@ -90,12 +170,21 @@
         </w:rPr>
         <w:t xml:space="preserve">  </w:t>
       </w:r>
-      <w:r>
-        <w:rPr>
-          <w:sz w:val="40"/>
-          <w:szCs w:val="40"/>
-        </w:rPr>
-        <w:t>1.0.0 : Initial Release</w:t>
+      <w:proofErr w:type="gramStart"/>
+      <w:r>
+        <w:rPr>
+          <w:sz w:val="40"/>
+          <w:szCs w:val="40"/>
+        </w:rPr>
+        <w:t>1.0.0 :</w:t>
+      </w:r>
+      <w:proofErr w:type="gramEnd"/>
+      <w:r>
+        <w:rPr>
+          <w:sz w:val="40"/>
+          <w:szCs w:val="40"/>
+        </w:rPr>
+        <w:t xml:space="preserve"> Initial Release</w:t>
       </w:r>
     </w:p>
     <w:p>
@@ -137,14 +226,254 @@
           <w:sz w:val="40"/>
           <w:szCs w:val="40"/>
         </w:rPr>
-        <w:t xml:space="preserve">Patch Release: ye wo release hoty hein jiska user ke experience se koi lena dena ni hy </w:t>
-      </w:r>
-      <w:r>
-        <w:rPr>
-          <w:sz w:val="40"/>
-          <w:szCs w:val="40"/>
-        </w:rPr>
-        <w:t>ye frequently hoty rehty hein koi chota mota bug fix kr dena etc.</w:t>
+        <w:t xml:space="preserve">Patch Release: ye wo release </w:t>
+      </w:r>
+      <w:proofErr w:type="spellStart"/>
+      <w:r>
+        <w:rPr>
+          <w:sz w:val="40"/>
+          <w:szCs w:val="40"/>
+        </w:rPr>
+        <w:t>hoty</w:t>
+      </w:r>
+      <w:proofErr w:type="spellEnd"/>
+      <w:r>
+        <w:rPr>
+          <w:sz w:val="40"/>
+          <w:szCs w:val="40"/>
+        </w:rPr>
+        <w:t xml:space="preserve"> </w:t>
+      </w:r>
+      <w:proofErr w:type="spellStart"/>
+      <w:r>
+        <w:rPr>
+          <w:sz w:val="40"/>
+          <w:szCs w:val="40"/>
+        </w:rPr>
+        <w:t>hein</w:t>
+      </w:r>
+      <w:proofErr w:type="spellEnd"/>
+      <w:r>
+        <w:rPr>
+          <w:sz w:val="40"/>
+          <w:szCs w:val="40"/>
+        </w:rPr>
+        <w:t xml:space="preserve"> </w:t>
+      </w:r>
+      <w:proofErr w:type="spellStart"/>
+      <w:r>
+        <w:rPr>
+          <w:sz w:val="40"/>
+          <w:szCs w:val="40"/>
+        </w:rPr>
+        <w:t>jiska</w:t>
+      </w:r>
+      <w:proofErr w:type="spellEnd"/>
+      <w:r>
+        <w:rPr>
+          <w:sz w:val="40"/>
+          <w:szCs w:val="40"/>
+        </w:rPr>
+        <w:t xml:space="preserve"> user </w:t>
+      </w:r>
+      <w:proofErr w:type="spellStart"/>
+      <w:r>
+        <w:rPr>
+          <w:sz w:val="40"/>
+          <w:szCs w:val="40"/>
+        </w:rPr>
+        <w:t>ke</w:t>
+      </w:r>
+      <w:proofErr w:type="spellEnd"/>
+      <w:r>
+        <w:rPr>
+          <w:sz w:val="40"/>
+          <w:szCs w:val="40"/>
+        </w:rPr>
+        <w:t xml:space="preserve"> experience se koi </w:t>
+      </w:r>
+      <w:proofErr w:type="spellStart"/>
+      <w:r>
+        <w:rPr>
+          <w:sz w:val="40"/>
+          <w:szCs w:val="40"/>
+        </w:rPr>
+        <w:t>lena</w:t>
+      </w:r>
+      <w:proofErr w:type="spellEnd"/>
+      <w:r>
+        <w:rPr>
+          <w:sz w:val="40"/>
+          <w:szCs w:val="40"/>
+        </w:rPr>
+        <w:t xml:space="preserve"> </w:t>
+      </w:r>
+      <w:proofErr w:type="spellStart"/>
+      <w:r>
+        <w:rPr>
+          <w:sz w:val="40"/>
+          <w:szCs w:val="40"/>
+        </w:rPr>
+        <w:t>dena</w:t>
+      </w:r>
+      <w:proofErr w:type="spellEnd"/>
+      <w:r>
+        <w:rPr>
+          <w:sz w:val="40"/>
+          <w:szCs w:val="40"/>
+        </w:rPr>
+        <w:t xml:space="preserve"> </w:t>
+      </w:r>
+      <w:proofErr w:type="spellStart"/>
+      <w:r>
+        <w:rPr>
+          <w:sz w:val="40"/>
+          <w:szCs w:val="40"/>
+        </w:rPr>
+        <w:t>ni</w:t>
+      </w:r>
+      <w:proofErr w:type="spellEnd"/>
+      <w:r>
+        <w:rPr>
+          <w:sz w:val="40"/>
+          <w:szCs w:val="40"/>
+        </w:rPr>
+        <w:t xml:space="preserve"> </w:t>
+      </w:r>
+      <w:proofErr w:type="spellStart"/>
+      <w:r>
+        <w:rPr>
+          <w:sz w:val="40"/>
+          <w:szCs w:val="40"/>
+        </w:rPr>
+        <w:t>hy</w:t>
+      </w:r>
+      <w:proofErr w:type="spellEnd"/>
+      <w:r>
+        <w:rPr>
+          <w:sz w:val="40"/>
+          <w:szCs w:val="40"/>
+        </w:rPr>
+        <w:t xml:space="preserve"> </w:t>
+      </w:r>
+      <w:r>
+        <w:rPr>
+          <w:sz w:val="40"/>
+          <w:szCs w:val="40"/>
+        </w:rPr>
+        <w:t xml:space="preserve">ye frequently </w:t>
+      </w:r>
+      <w:proofErr w:type="spellStart"/>
+      <w:r>
+        <w:rPr>
+          <w:sz w:val="40"/>
+          <w:szCs w:val="40"/>
+        </w:rPr>
+        <w:t>hoty</w:t>
+      </w:r>
+      <w:proofErr w:type="spellEnd"/>
+      <w:r>
+        <w:rPr>
+          <w:sz w:val="40"/>
+          <w:szCs w:val="40"/>
+        </w:rPr>
+        <w:t xml:space="preserve"> </w:t>
+      </w:r>
+      <w:proofErr w:type="spellStart"/>
+      <w:r>
+        <w:rPr>
+          <w:sz w:val="40"/>
+          <w:szCs w:val="40"/>
+        </w:rPr>
+        <w:t>rehty</w:t>
+      </w:r>
+      <w:proofErr w:type="spellEnd"/>
+      <w:r>
+        <w:rPr>
+          <w:sz w:val="40"/>
+          <w:szCs w:val="40"/>
+        </w:rPr>
+        <w:t xml:space="preserve"> </w:t>
+      </w:r>
+      <w:proofErr w:type="spellStart"/>
+      <w:r>
+        <w:rPr>
+          <w:sz w:val="40"/>
+          <w:szCs w:val="40"/>
+        </w:rPr>
+        <w:t>hein</w:t>
+      </w:r>
+      <w:proofErr w:type="spellEnd"/>
+      <w:r>
+        <w:rPr>
+          <w:sz w:val="40"/>
+          <w:szCs w:val="40"/>
+        </w:rPr>
+        <w:t xml:space="preserve"> koi </w:t>
+      </w:r>
+      <w:proofErr w:type="spellStart"/>
+      <w:r>
+        <w:rPr>
+          <w:sz w:val="40"/>
+          <w:szCs w:val="40"/>
+        </w:rPr>
+        <w:t>chota</w:t>
+      </w:r>
+      <w:proofErr w:type="spellEnd"/>
+      <w:r>
+        <w:rPr>
+          <w:sz w:val="40"/>
+          <w:szCs w:val="40"/>
+        </w:rPr>
+        <w:t xml:space="preserve"> </w:t>
+      </w:r>
+      <w:proofErr w:type="spellStart"/>
+      <w:r>
+        <w:rPr>
+          <w:sz w:val="40"/>
+          <w:szCs w:val="40"/>
+        </w:rPr>
+        <w:t>mota</w:t>
+      </w:r>
+      <w:proofErr w:type="spellEnd"/>
+      <w:r>
+        <w:rPr>
+          <w:sz w:val="40"/>
+          <w:szCs w:val="40"/>
+        </w:rPr>
+        <w:t xml:space="preserve"> bug fix </w:t>
+      </w:r>
+      <w:proofErr w:type="spellStart"/>
+      <w:r>
+        <w:rPr>
+          <w:sz w:val="40"/>
+          <w:szCs w:val="40"/>
+        </w:rPr>
+        <w:t>kr</w:t>
+      </w:r>
+      <w:proofErr w:type="spellEnd"/>
+      <w:r>
+        <w:rPr>
+          <w:sz w:val="40"/>
+          <w:szCs w:val="40"/>
+        </w:rPr>
+        <w:t xml:space="preserve"> </w:t>
+      </w:r>
+      <w:proofErr w:type="spellStart"/>
+      <w:r>
+        <w:rPr>
+          <w:sz w:val="40"/>
+          <w:szCs w:val="40"/>
+        </w:rPr>
+        <w:t>dena</w:t>
+      </w:r>
+      <w:proofErr w:type="spellEnd"/>
+      <w:r>
+        <w:rPr>
+          <w:sz w:val="40"/>
+          <w:szCs w:val="40"/>
+        </w:rPr>
+        <w:t xml:space="preserve"> etc.</w:t>
       </w:r>
     </w:p>
     <w:p>
@@ -164,7 +493,39 @@
           <w:sz w:val="40"/>
           <w:szCs w:val="40"/>
         </w:rPr>
-        <w:t>Minor Release: New functionality and new features added. Or jab b minor release hogi to patch release ka number back to 0 hojyega.</w:t>
+        <w:t xml:space="preserve">Minor Release: New functionality and new features added. Or jab b minor release </w:t>
+      </w:r>
+      <w:proofErr w:type="spellStart"/>
+      <w:r>
+        <w:rPr>
+          <w:sz w:val="40"/>
+          <w:szCs w:val="40"/>
+        </w:rPr>
+        <w:t>hogi</w:t>
+      </w:r>
+      <w:proofErr w:type="spellEnd"/>
+      <w:r>
+        <w:rPr>
+          <w:sz w:val="40"/>
+          <w:szCs w:val="40"/>
+        </w:rPr>
+        <w:t xml:space="preserve"> to patch release ka number back to 0 </w:t>
+      </w:r>
+      <w:proofErr w:type="spellStart"/>
+      <w:r>
+        <w:rPr>
+          <w:sz w:val="40"/>
+          <w:szCs w:val="40"/>
+        </w:rPr>
+        <w:t>hojyega</w:t>
+      </w:r>
+      <w:proofErr w:type="spellEnd"/>
+      <w:r>
+        <w:rPr>
+          <w:sz w:val="40"/>
+          <w:szCs w:val="40"/>
+        </w:rPr>
+        <w:t>.</w:t>
       </w:r>
     </w:p>
     <w:p>
@@ -184,7 +545,39 @@
           <w:sz w:val="40"/>
           <w:szCs w:val="40"/>
         </w:rPr>
-        <w:t>Major release: features maybe removed. Or jab major release hogi tab minor or patch ka number back to 0 hojyega.</w:t>
+        <w:t xml:space="preserve">Major release: features maybe removed. Or jab major release </w:t>
+      </w:r>
+      <w:proofErr w:type="spellStart"/>
+      <w:r>
+        <w:rPr>
+          <w:sz w:val="40"/>
+          <w:szCs w:val="40"/>
+        </w:rPr>
+        <w:t>hogi</w:t>
+      </w:r>
+      <w:proofErr w:type="spellEnd"/>
+      <w:r>
+        <w:rPr>
+          <w:sz w:val="40"/>
+          <w:szCs w:val="40"/>
+        </w:rPr>
+        <w:t xml:space="preserve"> tab minor or patch ka number back to 0 </w:t>
+      </w:r>
+      <w:proofErr w:type="spellStart"/>
+      <w:r>
+        <w:rPr>
+          <w:sz w:val="40"/>
+          <w:szCs w:val="40"/>
+        </w:rPr>
+        <w:t>hojyega</w:t>
+      </w:r>
+      <w:proofErr w:type="spellEnd"/>
+      <w:r>
+        <w:rPr>
+          <w:sz w:val="40"/>
+          <w:szCs w:val="40"/>
+        </w:rPr>
+        <w:t>.</w:t>
       </w:r>
     </w:p>
     <w:p>
@@ -206,40 +599,1049 @@
           <w:sz w:val="40"/>
           <w:szCs w:val="40"/>
         </w:rPr>
-        <w:t xml:space="preserve"> git tag  : ye command li</w:t>
-      </w:r>
-      <w:r>
-        <w:rPr>
-          <w:sz w:val="40"/>
-          <w:szCs w:val="40"/>
-        </w:rPr>
-        <w:t>kh k hum tags view kr skty hein current repository ke.</w:t>
-      </w:r>
-    </w:p>
-    <w:p>
-      <w:pPr>
-        <w:rPr>
-          <w:sz w:val="40"/>
-          <w:szCs w:val="40"/>
-        </w:rPr>
-      </w:pPr>
-      <w:r>
-        <w:rPr>
-          <w:sz w:val="40"/>
-          <w:szCs w:val="40"/>
-        </w:rPr>
-        <w:t>Filter tags: git tag –l “*beta*”</w:t>
-      </w:r>
-    </w:p>
-    <w:p>
-      <w:pPr>
+        <w:t xml:space="preserve"> git </w:t>
+      </w:r>
+      <w:proofErr w:type="gramStart"/>
+      <w:r>
+        <w:rPr>
+          <w:sz w:val="40"/>
+          <w:szCs w:val="40"/>
+        </w:rPr>
+        <w:t>tag  :</w:t>
+      </w:r>
+      <w:proofErr w:type="gramEnd"/>
+      <w:r>
+        <w:rPr>
+          <w:sz w:val="40"/>
+          <w:szCs w:val="40"/>
+        </w:rPr>
+        <w:t xml:space="preserve"> ye command </w:t>
+      </w:r>
+      <w:proofErr w:type="spellStart"/>
+      <w:r>
+        <w:rPr>
+          <w:sz w:val="40"/>
+          <w:szCs w:val="40"/>
+        </w:rPr>
+        <w:t>li</w:t>
+      </w:r>
+      <w:r>
+        <w:rPr>
+          <w:sz w:val="40"/>
+          <w:szCs w:val="40"/>
+        </w:rPr>
+        <w:t>kh</w:t>
+      </w:r>
+      <w:proofErr w:type="spellEnd"/>
+      <w:r>
+        <w:rPr>
+          <w:sz w:val="40"/>
+          <w:szCs w:val="40"/>
+        </w:rPr>
+        <w:t xml:space="preserve"> k hum tags view </w:t>
+      </w:r>
+      <w:proofErr w:type="spellStart"/>
+      <w:r>
+        <w:rPr>
+          <w:sz w:val="40"/>
+          <w:szCs w:val="40"/>
+        </w:rPr>
+        <w:t>kr</w:t>
+      </w:r>
+      <w:proofErr w:type="spellEnd"/>
+      <w:r>
+        <w:rPr>
+          <w:sz w:val="40"/>
+          <w:szCs w:val="40"/>
+        </w:rPr>
+        <w:t xml:space="preserve"> </w:t>
+      </w:r>
+      <w:proofErr w:type="spellStart"/>
+      <w:r>
+        <w:rPr>
+          <w:sz w:val="40"/>
+          <w:szCs w:val="40"/>
+        </w:rPr>
+        <w:t>skty</w:t>
+      </w:r>
+      <w:proofErr w:type="spellEnd"/>
+      <w:r>
+        <w:rPr>
+          <w:sz w:val="40"/>
+          <w:szCs w:val="40"/>
+        </w:rPr>
+        <w:t xml:space="preserve"> </w:t>
+      </w:r>
+      <w:proofErr w:type="spellStart"/>
+      <w:r>
+        <w:rPr>
+          <w:sz w:val="40"/>
+          <w:szCs w:val="40"/>
+        </w:rPr>
+        <w:t>hein</w:t>
+      </w:r>
+      <w:proofErr w:type="spellEnd"/>
+      <w:r>
+        <w:rPr>
+          <w:sz w:val="40"/>
+          <w:szCs w:val="40"/>
+        </w:rPr>
+        <w:t xml:space="preserve"> current repository </w:t>
+      </w:r>
+      <w:proofErr w:type="spellStart"/>
+      <w:r>
+        <w:rPr>
+          <w:sz w:val="40"/>
+          <w:szCs w:val="40"/>
+        </w:rPr>
+        <w:t>ke</w:t>
+      </w:r>
+      <w:proofErr w:type="spellEnd"/>
+      <w:r>
+        <w:rPr>
+          <w:sz w:val="40"/>
+          <w:szCs w:val="40"/>
+        </w:rPr>
+        <w:t>.</w:t>
+      </w:r>
+    </w:p>
+    <w:p>
+      <w:pPr>
+        <w:rPr>
+          <w:sz w:val="40"/>
+          <w:szCs w:val="40"/>
+        </w:rPr>
+      </w:pPr>
+      <w:r>
+        <w:rPr>
+          <w:b/>
+          <w:sz w:val="40"/>
+          <w:szCs w:val="40"/>
+        </w:rPr>
+        <w:t>Filter tags:</w:t>
+      </w:r>
+      <w:r>
+        <w:rPr>
+          <w:sz w:val="40"/>
+          <w:szCs w:val="40"/>
+        </w:rPr>
+        <w:t xml:space="preserve"> git tag –</w:t>
+      </w:r>
+      <w:r>
+        <w:rPr>
+          <w:sz w:val="40"/>
+          <w:szCs w:val="40"/>
+        </w:rPr>
+        <w:t>L</w:t>
+      </w:r>
+      <w:r>
+        <w:rPr>
+          <w:sz w:val="40"/>
+          <w:szCs w:val="40"/>
+        </w:rPr>
+        <w:t xml:space="preserve"> “*beta*”</w:t>
+      </w:r>
+    </w:p>
+    <w:p>
+      <w:pPr>
+        <w:rPr>
+          <w:b/>
+          <w:sz w:val="40"/>
+          <w:szCs w:val="40"/>
+        </w:rPr>
+      </w:pPr>
+      <w:r>
+        <w:rPr>
+          <w:b/>
+          <w:sz w:val="40"/>
+          <w:szCs w:val="40"/>
+        </w:rPr>
+        <w:t>Lightweight tags:</w:t>
+      </w:r>
+    </w:p>
+    <w:p>
+      <w:pPr>
+        <w:rPr>
+          <w:sz w:val="40"/>
+          <w:szCs w:val="40"/>
+        </w:rPr>
+      </w:pPr>
+      <w:r>
+        <w:rPr>
+          <w:sz w:val="40"/>
+          <w:szCs w:val="40"/>
+        </w:rPr>
+        <w:t xml:space="preserve">Ye bs piece of text </w:t>
+      </w:r>
+      <w:proofErr w:type="spellStart"/>
+      <w:r>
+        <w:rPr>
+          <w:sz w:val="40"/>
+          <w:szCs w:val="40"/>
+        </w:rPr>
+        <w:t>hoty</w:t>
+      </w:r>
+      <w:proofErr w:type="spellEnd"/>
+      <w:r>
+        <w:rPr>
+          <w:sz w:val="40"/>
+          <w:szCs w:val="40"/>
+        </w:rPr>
+        <w:t xml:space="preserve"> </w:t>
+      </w:r>
+      <w:proofErr w:type="spellStart"/>
+      <w:r>
+        <w:rPr>
+          <w:sz w:val="40"/>
+          <w:szCs w:val="40"/>
+        </w:rPr>
+        <w:t>hein</w:t>
+      </w:r>
+      <w:proofErr w:type="spellEnd"/>
+      <w:r>
+        <w:rPr>
+          <w:sz w:val="40"/>
+          <w:szCs w:val="40"/>
+        </w:rPr>
+        <w:t xml:space="preserve"> </w:t>
+      </w:r>
+      <w:proofErr w:type="spellStart"/>
+      <w:r>
+        <w:rPr>
+          <w:sz w:val="40"/>
+          <w:szCs w:val="40"/>
+        </w:rPr>
+        <w:t>jb</w:t>
+      </w:r>
+      <w:proofErr w:type="spellEnd"/>
+      <w:r>
+        <w:rPr>
+          <w:sz w:val="40"/>
+          <w:szCs w:val="40"/>
+        </w:rPr>
+        <w:t xml:space="preserve"> k annotated tags me </w:t>
+      </w:r>
+      <w:proofErr w:type="spellStart"/>
+      <w:r>
+        <w:rPr>
+          <w:sz w:val="40"/>
+          <w:szCs w:val="40"/>
+        </w:rPr>
+        <w:t>mazeed</w:t>
+      </w:r>
+      <w:proofErr w:type="spellEnd"/>
+      <w:r>
+        <w:rPr>
+          <w:sz w:val="40"/>
+          <w:szCs w:val="40"/>
+        </w:rPr>
+        <w:t xml:space="preserve"> information b </w:t>
+      </w:r>
+      <w:proofErr w:type="spellStart"/>
+      <w:r>
+        <w:rPr>
+          <w:sz w:val="40"/>
+          <w:szCs w:val="40"/>
+        </w:rPr>
+        <w:t>hoti</w:t>
+      </w:r>
+      <w:proofErr w:type="spellEnd"/>
+      <w:r>
+        <w:rPr>
+          <w:sz w:val="40"/>
+          <w:szCs w:val="40"/>
+        </w:rPr>
+        <w:t xml:space="preserve"> </w:t>
+      </w:r>
+      <w:proofErr w:type="spellStart"/>
+      <w:r>
+        <w:rPr>
+          <w:sz w:val="40"/>
+          <w:szCs w:val="40"/>
+        </w:rPr>
+        <w:t>hy</w:t>
+      </w:r>
+      <w:proofErr w:type="spellEnd"/>
+      <w:r>
+        <w:rPr>
+          <w:sz w:val="40"/>
+          <w:szCs w:val="40"/>
+        </w:rPr>
+        <w:t>.</w:t>
+      </w:r>
+    </w:p>
+    <w:p>
+      <w:pPr>
+        <w:pStyle w:val="ListParagraph"/>
+        <w:numPr>
+          <w:ilvl w:val="0"/>
+          <w:numId w:val="3"/>
+        </w:numPr>
+        <w:rPr>
+          <w:sz w:val="40"/>
+          <w:szCs w:val="40"/>
+        </w:rPr>
+      </w:pPr>
+      <w:r>
+        <w:rPr>
+          <w:sz w:val="40"/>
+          <w:szCs w:val="40"/>
+        </w:rPr>
+        <w:lastRenderedPageBreak/>
+        <w:t>Git tag &lt;</w:t>
+      </w:r>
+      <w:proofErr w:type="spellStart"/>
+      <w:r>
+        <w:rPr>
+          <w:sz w:val="40"/>
+          <w:szCs w:val="40"/>
+        </w:rPr>
+        <w:t>tagname</w:t>
+      </w:r>
+      <w:proofErr w:type="spellEnd"/>
+      <w:proofErr w:type="gramStart"/>
+      <w:r>
+        <w:rPr>
+          <w:sz w:val="40"/>
+          <w:szCs w:val="40"/>
+        </w:rPr>
+        <w:t>&gt; :</w:t>
+      </w:r>
+      <w:proofErr w:type="gramEnd"/>
+      <w:r>
+        <w:rPr>
+          <w:sz w:val="40"/>
+          <w:szCs w:val="40"/>
+        </w:rPr>
+        <w:t xml:space="preserve"> ye command use </w:t>
+      </w:r>
+      <w:proofErr w:type="spellStart"/>
+      <w:r>
+        <w:rPr>
+          <w:sz w:val="40"/>
+          <w:szCs w:val="40"/>
+        </w:rPr>
+        <w:t>kr</w:t>
+      </w:r>
+      <w:proofErr w:type="spellEnd"/>
+      <w:r>
+        <w:rPr>
+          <w:sz w:val="40"/>
+          <w:szCs w:val="40"/>
+        </w:rPr>
+        <w:t xml:space="preserve"> k lightweight tags </w:t>
+      </w:r>
+      <w:proofErr w:type="spellStart"/>
+      <w:r>
+        <w:rPr>
+          <w:sz w:val="40"/>
+          <w:szCs w:val="40"/>
+        </w:rPr>
+        <w:t>bna</w:t>
+      </w:r>
+      <w:proofErr w:type="spellEnd"/>
+      <w:r>
+        <w:rPr>
+          <w:sz w:val="40"/>
+          <w:szCs w:val="40"/>
+        </w:rPr>
+        <w:t xml:space="preserve"> </w:t>
+      </w:r>
+      <w:proofErr w:type="spellStart"/>
+      <w:r>
+        <w:rPr>
+          <w:sz w:val="40"/>
+          <w:szCs w:val="40"/>
+        </w:rPr>
+        <w:t>skty</w:t>
+      </w:r>
+      <w:proofErr w:type="spellEnd"/>
+      <w:r>
+        <w:rPr>
+          <w:sz w:val="40"/>
+          <w:szCs w:val="40"/>
+        </w:rPr>
+        <w:t xml:space="preserve"> </w:t>
+      </w:r>
+      <w:proofErr w:type="spellStart"/>
+      <w:r>
+        <w:rPr>
+          <w:sz w:val="40"/>
+          <w:szCs w:val="40"/>
+        </w:rPr>
+        <w:t>hein</w:t>
+      </w:r>
+      <w:proofErr w:type="spellEnd"/>
+      <w:r>
+        <w:rPr>
+          <w:sz w:val="40"/>
+          <w:szCs w:val="40"/>
+        </w:rPr>
+        <w:t xml:space="preserve"> hum.</w:t>
+      </w:r>
+    </w:p>
+    <w:p>
+      <w:pPr>
+        <w:pStyle w:val="ListParagraph"/>
+        <w:numPr>
+          <w:ilvl w:val="0"/>
+          <w:numId w:val="3"/>
+        </w:numPr>
+        <w:rPr>
+          <w:sz w:val="40"/>
+          <w:szCs w:val="40"/>
+        </w:rPr>
+      </w:pPr>
+      <w:r>
+        <w:rPr>
+          <w:sz w:val="40"/>
+          <w:szCs w:val="40"/>
+        </w:rPr>
+        <w:t xml:space="preserve">Tag sb se latest commit k </w:t>
+      </w:r>
+      <w:proofErr w:type="spellStart"/>
+      <w:r>
+        <w:rPr>
+          <w:sz w:val="40"/>
+          <w:szCs w:val="40"/>
+        </w:rPr>
+        <w:t>sath</w:t>
+      </w:r>
+      <w:proofErr w:type="spellEnd"/>
+      <w:r>
+        <w:rPr>
+          <w:sz w:val="40"/>
+          <w:szCs w:val="40"/>
+        </w:rPr>
+        <w:t xml:space="preserve"> </w:t>
+      </w:r>
+      <w:proofErr w:type="spellStart"/>
+      <w:r>
+        <w:rPr>
+          <w:sz w:val="40"/>
+          <w:szCs w:val="40"/>
+        </w:rPr>
+        <w:t>lgta</w:t>
+      </w:r>
+      <w:proofErr w:type="spellEnd"/>
+      <w:r>
+        <w:rPr>
+          <w:sz w:val="40"/>
+          <w:szCs w:val="40"/>
+        </w:rPr>
+        <w:t xml:space="preserve"> </w:t>
+      </w:r>
+      <w:proofErr w:type="spellStart"/>
+      <w:r>
+        <w:rPr>
+          <w:sz w:val="40"/>
+          <w:szCs w:val="40"/>
+        </w:rPr>
+        <w:t>hy</w:t>
+      </w:r>
+      <w:proofErr w:type="spellEnd"/>
+      <w:r>
+        <w:rPr>
+          <w:sz w:val="40"/>
+          <w:szCs w:val="40"/>
+        </w:rPr>
+        <w:t xml:space="preserve"> </w:t>
+      </w:r>
+      <w:proofErr w:type="spellStart"/>
+      <w:r>
+        <w:rPr>
+          <w:sz w:val="40"/>
+          <w:szCs w:val="40"/>
+        </w:rPr>
+        <w:t>jb</w:t>
+      </w:r>
+      <w:proofErr w:type="spellEnd"/>
+      <w:r>
+        <w:rPr>
+          <w:sz w:val="40"/>
+          <w:szCs w:val="40"/>
+        </w:rPr>
+        <w:t xml:space="preserve"> upper di </w:t>
+      </w:r>
+      <w:proofErr w:type="spellStart"/>
+      <w:r>
+        <w:rPr>
+          <w:sz w:val="40"/>
+          <w:szCs w:val="40"/>
+        </w:rPr>
+        <w:t>gyi</w:t>
+      </w:r>
+      <w:proofErr w:type="spellEnd"/>
+      <w:r>
+        <w:rPr>
+          <w:sz w:val="40"/>
+          <w:szCs w:val="40"/>
+        </w:rPr>
+        <w:t xml:space="preserve"> command run </w:t>
+      </w:r>
+      <w:proofErr w:type="spellStart"/>
+      <w:r>
+        <w:rPr>
+          <w:sz w:val="40"/>
+          <w:szCs w:val="40"/>
+        </w:rPr>
+        <w:t>ki</w:t>
+      </w:r>
+      <w:proofErr w:type="spellEnd"/>
+      <w:r>
+        <w:rPr>
+          <w:sz w:val="40"/>
+          <w:szCs w:val="40"/>
+        </w:rPr>
+        <w:t xml:space="preserve"> </w:t>
+      </w:r>
+      <w:proofErr w:type="spellStart"/>
+      <w:r>
+        <w:rPr>
+          <w:sz w:val="40"/>
+          <w:szCs w:val="40"/>
+        </w:rPr>
+        <w:t>jye</w:t>
+      </w:r>
+      <w:proofErr w:type="spellEnd"/>
+      <w:r>
+        <w:rPr>
+          <w:sz w:val="40"/>
+          <w:szCs w:val="40"/>
+        </w:rPr>
+        <w:t>.</w:t>
+      </w:r>
+      <w:r>
+        <w:rPr>
+          <w:sz w:val="40"/>
+          <w:szCs w:val="40"/>
+        </w:rPr>
+        <w:t xml:space="preserve"> Previous commits k </w:t>
+      </w:r>
+      <w:proofErr w:type="spellStart"/>
+      <w:r>
+        <w:rPr>
+          <w:sz w:val="40"/>
+          <w:szCs w:val="40"/>
+        </w:rPr>
+        <w:t>liye</w:t>
+      </w:r>
+      <w:proofErr w:type="spellEnd"/>
+      <w:r>
+        <w:rPr>
+          <w:sz w:val="40"/>
+          <w:szCs w:val="40"/>
+        </w:rPr>
+        <w:t xml:space="preserve"> command </w:t>
+      </w:r>
+      <w:proofErr w:type="spellStart"/>
+      <w:r>
+        <w:rPr>
+          <w:sz w:val="40"/>
+          <w:szCs w:val="40"/>
+        </w:rPr>
+        <w:t>thori</w:t>
+      </w:r>
+      <w:proofErr w:type="spellEnd"/>
+      <w:r>
+        <w:rPr>
+          <w:sz w:val="40"/>
+          <w:szCs w:val="40"/>
+        </w:rPr>
+        <w:t xml:space="preserve"> change </w:t>
+      </w:r>
+      <w:proofErr w:type="spellStart"/>
+      <w:r>
+        <w:rPr>
+          <w:sz w:val="40"/>
+          <w:szCs w:val="40"/>
+        </w:rPr>
+        <w:t>hy</w:t>
+      </w:r>
+      <w:proofErr w:type="spellEnd"/>
+      <w:r>
+        <w:rPr>
+          <w:sz w:val="40"/>
+          <w:szCs w:val="40"/>
+        </w:rPr>
+        <w:t>.</w:t>
+      </w:r>
+    </w:p>
+    <w:p>
+      <w:pPr>
+        <w:pStyle w:val="ListParagraph"/>
+        <w:numPr>
+          <w:ilvl w:val="0"/>
+          <w:numId w:val="3"/>
+        </w:numPr>
+        <w:rPr>
+          <w:sz w:val="40"/>
+          <w:szCs w:val="40"/>
+        </w:rPr>
+      </w:pPr>
+      <w:r>
+        <w:rPr>
+          <w:sz w:val="40"/>
+          <w:szCs w:val="40"/>
+        </w:rPr>
+        <w:t xml:space="preserve">Annotated tag </w:t>
+      </w:r>
+      <w:proofErr w:type="spellStart"/>
+      <w:r>
+        <w:rPr>
+          <w:sz w:val="40"/>
+          <w:szCs w:val="40"/>
+        </w:rPr>
+        <w:t>lgane</w:t>
+      </w:r>
+      <w:proofErr w:type="spellEnd"/>
+      <w:r>
+        <w:rPr>
+          <w:sz w:val="40"/>
+          <w:szCs w:val="40"/>
+        </w:rPr>
+        <w:t xml:space="preserve"> k </w:t>
+      </w:r>
+      <w:proofErr w:type="spellStart"/>
+      <w:r>
+        <w:rPr>
+          <w:sz w:val="40"/>
+          <w:szCs w:val="40"/>
+        </w:rPr>
+        <w:t>liye</w:t>
+      </w:r>
+      <w:proofErr w:type="spellEnd"/>
+      <w:r>
+        <w:rPr>
+          <w:sz w:val="40"/>
+          <w:szCs w:val="40"/>
+        </w:rPr>
+        <w:t>: git tag -a &lt;</w:t>
+      </w:r>
+      <w:proofErr w:type="spellStart"/>
+      <w:r>
+        <w:rPr>
+          <w:sz w:val="40"/>
+          <w:szCs w:val="40"/>
+        </w:rPr>
+        <w:t>tagname</w:t>
+      </w:r>
+      <w:proofErr w:type="spellEnd"/>
+      <w:r>
+        <w:rPr>
+          <w:sz w:val="40"/>
+          <w:szCs w:val="40"/>
+        </w:rPr>
+        <w:t>&gt;</w:t>
+      </w:r>
+    </w:p>
+    <w:p>
+      <w:pPr>
+        <w:pStyle w:val="ListParagraph"/>
+        <w:numPr>
+          <w:ilvl w:val="0"/>
+          <w:numId w:val="3"/>
+        </w:numPr>
+        <w:rPr>
+          <w:sz w:val="40"/>
+          <w:szCs w:val="40"/>
+        </w:rPr>
+      </w:pPr>
+      <w:r>
+        <w:rPr>
+          <w:sz w:val="40"/>
+          <w:szCs w:val="40"/>
+        </w:rPr>
+        <w:t>Git show &lt;</w:t>
+      </w:r>
+      <w:proofErr w:type="spellStart"/>
+      <w:r>
+        <w:rPr>
+          <w:sz w:val="40"/>
+          <w:szCs w:val="40"/>
+        </w:rPr>
+        <w:t>tagname</w:t>
+      </w:r>
+      <w:proofErr w:type="spellEnd"/>
+      <w:proofErr w:type="gramStart"/>
+      <w:r>
+        <w:rPr>
+          <w:sz w:val="40"/>
+          <w:szCs w:val="40"/>
+        </w:rPr>
+        <w:t>&gt; :</w:t>
+      </w:r>
+      <w:proofErr w:type="gramEnd"/>
+      <w:r>
+        <w:rPr>
+          <w:sz w:val="40"/>
+          <w:szCs w:val="40"/>
+        </w:rPr>
+        <w:t xml:space="preserve"> tag </w:t>
+      </w:r>
+      <w:proofErr w:type="spellStart"/>
+      <w:r>
+        <w:rPr>
+          <w:sz w:val="40"/>
+          <w:szCs w:val="40"/>
+        </w:rPr>
+        <w:t>ki</w:t>
+      </w:r>
+      <w:proofErr w:type="spellEnd"/>
+      <w:r>
+        <w:rPr>
+          <w:sz w:val="40"/>
+          <w:szCs w:val="40"/>
+        </w:rPr>
+        <w:t xml:space="preserve"> information </w:t>
+      </w:r>
+      <w:proofErr w:type="spellStart"/>
+      <w:r>
+        <w:rPr>
+          <w:sz w:val="40"/>
+          <w:szCs w:val="40"/>
+        </w:rPr>
+        <w:t>dekhne</w:t>
+      </w:r>
+      <w:proofErr w:type="spellEnd"/>
+      <w:r>
+        <w:rPr>
+          <w:sz w:val="40"/>
+          <w:szCs w:val="40"/>
+        </w:rPr>
+        <w:t xml:space="preserve"> k </w:t>
+      </w:r>
+      <w:proofErr w:type="spellStart"/>
+      <w:r>
+        <w:rPr>
+          <w:sz w:val="40"/>
+          <w:szCs w:val="40"/>
+        </w:rPr>
+        <w:t>liye</w:t>
+      </w:r>
+      <w:proofErr w:type="spellEnd"/>
+      <w:r>
+        <w:rPr>
+          <w:sz w:val="40"/>
+          <w:szCs w:val="40"/>
+        </w:rPr>
+        <w:t xml:space="preserve"> ye command use </w:t>
+      </w:r>
+      <w:proofErr w:type="spellStart"/>
+      <w:r>
+        <w:rPr>
+          <w:sz w:val="40"/>
+          <w:szCs w:val="40"/>
+        </w:rPr>
+        <w:t>hoti</w:t>
+      </w:r>
+      <w:proofErr w:type="spellEnd"/>
+      <w:r>
+        <w:rPr>
+          <w:sz w:val="40"/>
+          <w:szCs w:val="40"/>
+        </w:rPr>
+        <w:t xml:space="preserve"> </w:t>
+      </w:r>
+      <w:proofErr w:type="spellStart"/>
+      <w:r>
+        <w:rPr>
+          <w:sz w:val="40"/>
+          <w:szCs w:val="40"/>
+        </w:rPr>
+        <w:t>hy</w:t>
+      </w:r>
+      <w:proofErr w:type="spellEnd"/>
+      <w:r>
+        <w:rPr>
+          <w:sz w:val="40"/>
+          <w:szCs w:val="40"/>
+        </w:rPr>
+        <w:t>.</w:t>
+      </w:r>
+    </w:p>
+    <w:p>
+      <w:pPr>
+        <w:rPr>
+          <w:b/>
+          <w:sz w:val="40"/>
+          <w:szCs w:val="40"/>
+        </w:rPr>
+      </w:pPr>
+      <w:r>
+        <w:rPr>
+          <w:b/>
+          <w:sz w:val="40"/>
+          <w:szCs w:val="40"/>
+        </w:rPr>
+        <w:t>How to Tag Previous Commits:</w:t>
+      </w:r>
+    </w:p>
+    <w:p>
+      <w:pPr>
+        <w:pStyle w:val="ListParagraph"/>
+        <w:numPr>
+          <w:ilvl w:val="0"/>
+          <w:numId w:val="3"/>
+        </w:numPr>
+        <w:rPr>
+          <w:sz w:val="40"/>
+          <w:szCs w:val="40"/>
+        </w:rPr>
+      </w:pPr>
+      <w:r>
+        <w:rPr>
+          <w:sz w:val="40"/>
+          <w:szCs w:val="40"/>
+        </w:rPr>
+        <w:t>Git tag &lt;</w:t>
+      </w:r>
+      <w:proofErr w:type="spellStart"/>
+      <w:r>
+        <w:rPr>
+          <w:sz w:val="40"/>
+          <w:szCs w:val="40"/>
+        </w:rPr>
+        <w:t>tagname</w:t>
+      </w:r>
+      <w:proofErr w:type="spellEnd"/>
+      <w:r>
+        <w:rPr>
+          <w:sz w:val="40"/>
+          <w:szCs w:val="40"/>
+        </w:rPr>
+        <w:t>&gt; &lt;</w:t>
+      </w:r>
+      <w:proofErr w:type="spellStart"/>
+      <w:r>
+        <w:rPr>
+          <w:sz w:val="40"/>
+          <w:szCs w:val="40"/>
+        </w:rPr>
+        <w:t>commithash</w:t>
+      </w:r>
+      <w:proofErr w:type="spellEnd"/>
+      <w:r>
+        <w:rPr>
+          <w:sz w:val="40"/>
+          <w:szCs w:val="40"/>
+        </w:rPr>
+        <w:t>&gt;</w:t>
+      </w:r>
+    </w:p>
+    <w:p>
+      <w:pPr>
+        <w:rPr>
+          <w:b/>
+          <w:sz w:val="40"/>
+          <w:szCs w:val="40"/>
+        </w:rPr>
+      </w:pPr>
+      <w:r>
+        <w:rPr>
+          <w:b/>
+          <w:sz w:val="40"/>
+          <w:szCs w:val="40"/>
+        </w:rPr>
+        <w:t>Move Tags:</w:t>
+      </w:r>
+    </w:p>
+    <w:p>
+      <w:pPr>
+        <w:pStyle w:val="ListParagraph"/>
+        <w:numPr>
+          <w:ilvl w:val="0"/>
+          <w:numId w:val="3"/>
+        </w:numPr>
+        <w:rPr>
+          <w:sz w:val="40"/>
+          <w:szCs w:val="40"/>
+        </w:rPr>
+      </w:pPr>
+      <w:r>
+        <w:rPr>
+          <w:sz w:val="40"/>
+          <w:szCs w:val="40"/>
+        </w:rPr>
+        <w:t>Git tag &lt;</w:t>
+      </w:r>
+      <w:proofErr w:type="spellStart"/>
+      <w:r>
+        <w:rPr>
+          <w:sz w:val="40"/>
+          <w:szCs w:val="40"/>
+        </w:rPr>
+        <w:t>tagname</w:t>
+      </w:r>
+      <w:proofErr w:type="spellEnd"/>
+      <w:r>
+        <w:rPr>
+          <w:sz w:val="40"/>
+          <w:szCs w:val="40"/>
+        </w:rPr>
+        <w:t>&gt; &lt;</w:t>
+      </w:r>
+      <w:proofErr w:type="spellStart"/>
+      <w:r>
+        <w:rPr>
+          <w:sz w:val="40"/>
+          <w:szCs w:val="40"/>
+        </w:rPr>
+        <w:t>commithash</w:t>
+      </w:r>
+      <w:proofErr w:type="spellEnd"/>
+      <w:r>
+        <w:rPr>
+          <w:sz w:val="40"/>
+          <w:szCs w:val="40"/>
+        </w:rPr>
+        <w:t>&gt; -f</w:t>
+      </w:r>
+    </w:p>
+    <w:p>
+      <w:pPr>
+        <w:rPr>
+          <w:b/>
+          <w:sz w:val="40"/>
+          <w:szCs w:val="40"/>
+        </w:rPr>
+      </w:pPr>
+      <w:r>
+        <w:rPr>
+          <w:b/>
+          <w:sz w:val="40"/>
+          <w:szCs w:val="40"/>
+        </w:rPr>
+        <w:t>Deleting Tags:</w:t>
+      </w:r>
+    </w:p>
+    <w:p>
+      <w:pPr>
+        <w:pStyle w:val="ListParagraph"/>
+        <w:numPr>
+          <w:ilvl w:val="0"/>
+          <w:numId w:val="3"/>
+        </w:numPr>
+        <w:rPr>
+          <w:sz w:val="40"/>
+          <w:szCs w:val="40"/>
+        </w:rPr>
+      </w:pPr>
+      <w:r>
+        <w:rPr>
+          <w:sz w:val="40"/>
+          <w:szCs w:val="40"/>
+        </w:rPr>
+        <w:t>Git tag -d &lt;</w:t>
+      </w:r>
+      <w:proofErr w:type="spellStart"/>
+      <w:r>
+        <w:rPr>
+          <w:sz w:val="40"/>
+          <w:szCs w:val="40"/>
+        </w:rPr>
+        <w:t>tagname</w:t>
+      </w:r>
+      <w:proofErr w:type="spellEnd"/>
+      <w:r>
+        <w:rPr>
+          <w:sz w:val="40"/>
+          <w:szCs w:val="40"/>
+        </w:rPr>
+        <w:t>&gt;</w:t>
+      </w:r>
+    </w:p>
+    <w:p>
+      <w:pPr>
+        <w:rPr>
+          <w:b/>
+          <w:sz w:val="40"/>
+          <w:szCs w:val="40"/>
+        </w:rPr>
+      </w:pPr>
+      <w:r>
+        <w:rPr>
+          <w:b/>
+          <w:sz w:val="40"/>
+          <w:szCs w:val="40"/>
+        </w:rPr>
+        <w:t>Pushing Tags:</w:t>
+      </w:r>
+    </w:p>
+    <w:p>
+      <w:pPr>
+        <w:pStyle w:val="ListParagraph"/>
+        <w:numPr>
+          <w:ilvl w:val="0"/>
+          <w:numId w:val="3"/>
+        </w:numPr>
         <w:rPr>
           <w:sz w:val="40"/>
           <w:szCs w:val="40"/>
         </w:rPr>
       </w:pPr>
       <w:bookmarkStart w:id="0" w:name="_GoBack"/>
-      <w:bookmarkEnd w:id="0"/>
+      <w:r>
+        <w:rPr>
+          <w:sz w:val="40"/>
+          <w:szCs w:val="40"/>
+        </w:rPr>
+        <w:t>Git push &lt;remote&gt; &lt;tag&gt;</w:t>
+      </w:r>
+    </w:p>
+    <w:p>
+      <w:pPr>
+        <w:pStyle w:val="ListParagraph"/>
+        <w:numPr>
+          <w:ilvl w:val="0"/>
+          <w:numId w:val="3"/>
+        </w:numPr>
+        <w:rPr>
+          <w:sz w:val="40"/>
+          <w:szCs w:val="40"/>
+        </w:rPr>
+      </w:pPr>
+      <w:r>
+        <w:rPr>
+          <w:sz w:val="40"/>
+          <w:szCs w:val="40"/>
+        </w:rPr>
+        <w:t>Git push &lt;remote&gt; --tags</w:t>
+      </w:r>
+    </w:p>
+    <w:bookmarkEnd w:id="0"/>
+    <w:p>
+      <w:pPr>
+        <w:rPr>
+          <w:b/>
+          <w:sz w:val="40"/>
+          <w:szCs w:val="40"/>
+        </w:rPr>
+      </w:pPr>
+    </w:p>
+    <w:p>
+      <w:pPr>
+        <w:rPr>
+          <w:sz w:val="40"/>
+          <w:szCs w:val="40"/>
+        </w:rPr>
+      </w:pPr>
+    </w:p>
+    <w:p>
+      <w:pPr>
+        <w:rPr>
+          <w:sz w:val="40"/>
+          <w:szCs w:val="40"/>
+        </w:rPr>
+      </w:pPr>
+    </w:p>
+    <w:p>
+      <w:pPr>
+        <w:rPr>
+          <w:sz w:val="40"/>
+          <w:szCs w:val="40"/>
+        </w:rPr>
+      </w:pPr>
     </w:p>
     <w:p>
       <w:pPr>
@@ -260,8 +1662,120 @@
 </file>
 
 <file path=word/numbering.xml><?xml version="1.0" encoding="utf-8"?>
-<w:numbering xmlns:wpc="http://schemas.microsoft.com/office/word/2010/wordprocessingCanvas" xmlns:cx="http://schemas.microsoft.com/office/drawing/2014/chartex" xmlns:mc="http://schemas.openxmlformats.org/markup-compatibility/2006" xmlns:o="urn:schemas-microsoft-com:office:office" xmlns:r="http://schemas.openxmlformats.org/officeDocument/2006/relationships" xmlns:m="http://schemas.openxmlformats.org/officeDocument/2006/math" xmlns:v="urn:schemas-microsoft-com:vml" xmlns:wp14="http://schemas.microsoft.com/office/word/2010/wordprocessingDrawing" xmlns:wp="http://schemas.openxmlformats.org/drawingml/2006/wordprocessingDrawing" xmlns:w10="urn:schemas-microsoft-com:office:word" xmlns:w="http://schemas.openxmlformats.org/wordprocessingml/2006/main" xmlns:w14="http://schemas.microsoft.com/office/word/2010/wordml" xmlns:w15="http://schemas.microsoft.com/office/word/2012/wordml" xmlns:w16se="http://schemas.microsoft.com/office/word/2015/wordml/symex" xmlns:wpg="http://schemas.microsoft.com/office/word/2010/wordprocessingGroup" xmlns:wpi="http://schemas.microsoft.com/office/word/2010/wordprocessingInk" xmlns:wne="http://schemas.microsoft.com/office/word/2006/wordml" xmlns:wps="http://schemas.microsoft.com/office/word/2010/wordprocessingShape" mc:Ignorable="w14 w15 w16se wp14">
+<w:numbering xmlns:wpc="http://schemas.microsoft.com/office/word/2010/wordprocessingCanvas" xmlns:cx="http://schemas.microsoft.com/office/drawing/2014/chartex" xmlns:cx1="http://schemas.microsoft.com/office/drawing/2015/9/8/chartex" xmlns:cx2="http://schemas.microsoft.com/office/drawing/2015/10/21/chartex" xmlns:cx3="http://schemas.microsoft.com/office/drawing/2016/5/9/chartex" xmlns:cx4="http://schemas.microsoft.com/office/drawing/2016/5/10/chartex" xmlns:cx5="http://schemas.microsoft.com/office/drawing/2016/5/11/chartex" xmlns:cx6="http://schemas.microsoft.com/office/drawing/2016/5/12/chartex" xmlns:cx7="http://schemas.microsoft.com/office/drawing/2016/5/13/chartex" xmlns:cx8="http://schemas.microsoft.com/office/drawing/2016/5/14/chartex" xmlns:mc="http://schemas.openxmlformats.org/markup-compatibility/2006" xmlns:aink="http://schemas.microsoft.com/office/drawing/2016/ink" xmlns:am3d="http://schemas.microsoft.com/office/drawing/2017/model3d" xmlns:o="urn:schemas-microsoft-com:office:office" xmlns:r="http://schemas.openxmlformats.org/officeDocument/2006/relationships" xmlns:m="http://schemas.openxmlformats.org/officeDocument/2006/math" xmlns:v="urn:schemas-microsoft-com:vml" xmlns:wp14="http://schemas.microsoft.com/office/word/2010/wordprocessingDrawing" xmlns:wp="http://schemas.openxmlformats.org/drawingml/2006/wordprocessingDrawing" xmlns:w10="urn:schemas-microsoft-com:office:word" xmlns:w="http://schemas.openxmlformats.org/wordprocessingml/2006/main" xmlns:w14="http://schemas.microsoft.com/office/word/2010/wordml" xmlns:w15="http://schemas.microsoft.com/office/word/2012/wordml" xmlns:w16cex="http://schemas.microsoft.com/office/word/2018/wordml/cex" xmlns:w16cid="http://schemas.microsoft.com/office/word/2016/wordml/cid" xmlns:w16="http://schemas.microsoft.com/office/word/2018/wordml" xmlns:w16se="http://schemas.microsoft.com/office/word/2015/wordml/symex" xmlns:wpg="http://schemas.microsoft.com/office/word/2010/wordprocessingGroup" xmlns:wpi="http://schemas.microsoft.com/office/word/2010/wordprocessingInk" xmlns:wne="http://schemas.microsoft.com/office/word/2006/wordml" xmlns:wps="http://schemas.microsoft.com/office/word/2010/wordprocessingShape" mc:Ignorable="w14 w15 w16se w16cid w16 w16cex wp14">
   <w:abstractNum w:abstractNumId="0" w15:restartNumberingAfterBreak="0">
+    <w:nsid w:val="236A5AB5"/>
+    <w:multiLevelType w:val="hybridMultilevel"/>
+    <w:tmpl w:val="BADAC08C"/>
+    <w:lvl w:ilvl="0" w:tplc="51B61CCA">
+      <w:numFmt w:val="bullet"/>
+      <w:lvlText w:val=""/>
+      <w:lvlJc w:val="left"/>
+      <w:pPr>
+        <w:ind w:left="750" w:hanging="390"/>
+      </w:pPr>
+      <w:rPr>
+        <w:rFonts w:ascii="Wingdings" w:eastAsiaTheme="minorHAnsi" w:hAnsi="Wingdings" w:cstheme="minorBidi" w:hint="default"/>
+      </w:rPr>
+    </w:lvl>
+    <w:lvl w:ilvl="1" w:tplc="04090003" w:tentative="1">
+      <w:start w:val="1"/>
+      <w:numFmt w:val="bullet"/>
+      <w:lvlText w:val="o"/>
+      <w:lvlJc w:val="left"/>
+      <w:pPr>
+        <w:ind w:left="1440" w:hanging="360"/>
+      </w:pPr>
+      <w:rPr>
+        <w:rFonts w:ascii="Courier New" w:hAnsi="Courier New" w:cs="Courier New" w:hint="default"/>
+      </w:rPr>
+    </w:lvl>
+    <w:lvl w:ilvl="2" w:tplc="04090005" w:tentative="1">
+      <w:start w:val="1"/>
+      <w:numFmt w:val="bullet"/>
+      <w:lvlText w:val=""/>
+      <w:lvlJc w:val="left"/>
+      <w:pPr>
+        <w:ind w:left="2160" w:hanging="360"/>
+      </w:pPr>
+      <w:rPr>
+        <w:rFonts w:ascii="Wingdings" w:hAnsi="Wingdings" w:hint="default"/>
+      </w:rPr>
+    </w:lvl>
+    <w:lvl w:ilvl="3" w:tplc="04090001" w:tentative="1">
+      <w:start w:val="1"/>
+      <w:numFmt w:val="bullet"/>
+      <w:lvlText w:val=""/>
+      <w:lvlJc w:val="left"/>
+      <w:pPr>
+        <w:ind w:left="2880" w:hanging="360"/>
+      </w:pPr>
+      <w:rPr>
+        <w:rFonts w:ascii="Symbol" w:hAnsi="Symbol" w:hint="default"/>
+      </w:rPr>
+    </w:lvl>
+    <w:lvl w:ilvl="4" w:tplc="04090003" w:tentative="1">
+      <w:start w:val="1"/>
+      <w:numFmt w:val="bullet"/>
+      <w:lvlText w:val="o"/>
+      <w:lvlJc w:val="left"/>
+      <w:pPr>
+        <w:ind w:left="3600" w:hanging="360"/>
+      </w:pPr>
+      <w:rPr>
+        <w:rFonts w:ascii="Courier New" w:hAnsi="Courier New" w:cs="Courier New" w:hint="default"/>
+      </w:rPr>
+    </w:lvl>
+    <w:lvl w:ilvl="5" w:tplc="04090005" w:tentative="1">
+      <w:start w:val="1"/>
+      <w:numFmt w:val="bullet"/>
+      <w:lvlText w:val=""/>
+      <w:lvlJc w:val="left"/>
+      <w:pPr>
+        <w:ind w:left="4320" w:hanging="360"/>
+      </w:pPr>
+      <w:rPr>
+        <w:rFonts w:ascii="Wingdings" w:hAnsi="Wingdings" w:hint="default"/>
+      </w:rPr>
+    </w:lvl>
+    <w:lvl w:ilvl="6" w:tplc="04090001" w:tentative="1">
+      <w:start w:val="1"/>
+      <w:numFmt w:val="bullet"/>
+      <w:lvlText w:val=""/>
+      <w:lvlJc w:val="left"/>
+      <w:pPr>
+        <w:ind w:left="5040" w:hanging="360"/>
+      </w:pPr>
+      <w:rPr>
+        <w:rFonts w:ascii="Symbol" w:hAnsi="Symbol" w:hint="default"/>
+      </w:rPr>
+    </w:lvl>
+    <w:lvl w:ilvl="7" w:tplc="04090003" w:tentative="1">
+      <w:start w:val="1"/>
+      <w:numFmt w:val="bullet"/>
+      <w:lvlText w:val="o"/>
+      <w:lvlJc w:val="left"/>
+      <w:pPr>
+        <w:ind w:left="5760" w:hanging="360"/>
+      </w:pPr>
+      <w:rPr>
+        <w:rFonts w:ascii="Courier New" w:hAnsi="Courier New" w:cs="Courier New" w:hint="default"/>
+      </w:rPr>
+    </w:lvl>
+    <w:lvl w:ilvl="8" w:tplc="04090005" w:tentative="1">
+      <w:start w:val="1"/>
+      <w:numFmt w:val="bullet"/>
+      <w:lvlText w:val=""/>
+      <w:lvlJc w:val="left"/>
+      <w:pPr>
+        <w:ind w:left="6480" w:hanging="360"/>
+      </w:pPr>
+      <w:rPr>
+        <w:rFonts w:ascii="Wingdings" w:hAnsi="Wingdings" w:hint="default"/>
+      </w:rPr>
+    </w:lvl>
+  </w:abstractNum>
+  <w:abstractNum w:abstractNumId="1" w15:restartNumberingAfterBreak="0">
     <w:nsid w:val="570D636F"/>
     <w:multiLevelType w:val="hybridMultilevel"/>
     <w:tmpl w:val="D54E9600"/>
@@ -374,7 +1888,7 @@
       </w:rPr>
     </w:lvl>
   </w:abstractNum>
-  <w:abstractNum w:abstractNumId="1" w15:restartNumberingAfterBreak="0">
+  <w:abstractNum w:abstractNumId="2" w15:restartNumberingAfterBreak="0">
     <w:nsid w:val="66797E42"/>
     <w:multiLevelType w:val="multilevel"/>
     <w:tmpl w:val="4C027E76"/>
@@ -487,16 +2001,19 @@
     </w:lvl>
   </w:abstractNum>
   <w:num w:numId="1">
+    <w:abstractNumId w:val="2"/>
+  </w:num>
+  <w:num w:numId="2">
     <w:abstractNumId w:val="1"/>
   </w:num>
-  <w:num w:numId="2">
+  <w:num w:numId="3">
     <w:abstractNumId w:val="0"/>
   </w:num>
 </w:numbering>
 </file>
 
 <file path=word/styles.xml><?xml version="1.0" encoding="utf-8"?>
-<w:styles xmlns:mc="http://schemas.openxmlformats.org/markup-compatibility/2006" xmlns:r="http://schemas.openxmlformats.org/officeDocument/2006/relationships" xmlns:w="http://schemas.openxmlformats.org/wordprocessingml/2006/main" xmlns:w14="http://schemas.microsoft.com/office/word/2010/wordml" xmlns:w15="http://schemas.microsoft.com/office/word/2012/wordml" xmlns:w16se="http://schemas.microsoft.com/office/word/2015/wordml/symex" mc:Ignorable="w14 w15 w16se">
+<w:styles xmlns:mc="http://schemas.openxmlformats.org/markup-compatibility/2006" xmlns:r="http://schemas.openxmlformats.org/officeDocument/2006/relationships" xmlns:w="http://schemas.openxmlformats.org/wordprocessingml/2006/main" xmlns:w14="http://schemas.microsoft.com/office/word/2010/wordml" xmlns:w15="http://schemas.microsoft.com/office/word/2012/wordml" xmlns:w16cex="http://schemas.microsoft.com/office/word/2018/wordml/cex" xmlns:w16cid="http://schemas.microsoft.com/office/word/2016/wordml/cid" xmlns:w16="http://schemas.microsoft.com/office/word/2018/wordml" xmlns:w16se="http://schemas.microsoft.com/office/word/2015/wordml/symex" mc:Ignorable="w14 w15 w16se w16cid w16 w16cex">
   <w:docDefaults>
     <w:rPrDefault>
       <w:rPr>
@@ -512,7 +2029,7 @@
       </w:pPr>
     </w:pPrDefault>
   </w:docDefaults>
-  <w:latentStyles w:defLockedState="0" w:defUIPriority="99" w:defSemiHidden="0" w:defUnhideWhenUsed="0" w:defQFormat="0" w:count="371">
+  <w:latentStyles w:defLockedState="0" w:defUIPriority="99" w:defSemiHidden="0" w:defUnhideWhenUsed="0" w:defQFormat="0" w:count="376">
     <w:lsdException w:name="Normal" w:uiPriority="0" w:qFormat="1"/>
     <w:lsdException w:name="heading 1" w:uiPriority="9" w:qFormat="1"/>
     <w:lsdException w:name="heading 2" w:semiHidden="1" w:uiPriority="9" w:unhideWhenUsed="1" w:qFormat="1"/>
@@ -884,6 +2401,11 @@
     <w:lsdException w:name="List Table 5 Dark Accent 6" w:uiPriority="50"/>
     <w:lsdException w:name="List Table 6 Colorful Accent 6" w:uiPriority="51"/>
     <w:lsdException w:name="List Table 7 Colorful Accent 6" w:uiPriority="52"/>
+    <w:lsdException w:name="Mention" w:semiHidden="1" w:unhideWhenUsed="1"/>
+    <w:lsdException w:name="Smart Hyperlink" w:semiHidden="1" w:unhideWhenUsed="1"/>
+    <w:lsdException w:name="Hashtag" w:semiHidden="1" w:unhideWhenUsed="1"/>
+    <w:lsdException w:name="Unresolved Mention" w:semiHidden="1" w:unhideWhenUsed="1"/>
+    <w:lsdException w:name="Smart Link" w:semiHidden="1" w:unhideWhenUsed="1"/>
   </w:latentStyles>
   <w:style w:type="paragraph" w:default="1" w:styleId="Normal">
     <w:name w:val="Normal"/>

</xml_diff>